<commit_message>
Updated speaker titles in transcripts
</commit_message>
<xml_diff>
--- a/Interview Transcripts/Interview #1.docx
+++ b/Interview Transcripts/Interview #1.docx
@@ -19,7 +19,7 @@
           <w:b/>
           <w:color w:val="72B372"/>
         </w:rPr>
-        <w:t>Speaker:</w:t>
+        <w:t>Jan:</w:t>
       </w:r>
       <w:r>
         <w:t xml:space="preserve"> Thank you. </w:t>
@@ -42,7 +42,7 @@
           <w:b/>
           <w:color w:val="6600CC"/>
         </w:rPr>
-        <w:t>Speaker 2:</w:t>
+        <w:t>Interviewee:</w:t>
       </w:r>
       <w:r>
         <w:t xml:space="preserve"> Broadly describe my area of </w:t>
@@ -192,7 +192,7 @@
           <w:b/>
           <w:color w:val="72B372"/>
         </w:rPr>
-        <w:t>Speaker:</w:t>
+        <w:t>Jan:</w:t>
       </w:r>
       <w:r>
         <w:t xml:space="preserve"> In your area of work, what are the ethical considerations, when you are working in sort of this development and with these systems?</w:t>
@@ -207,7 +207,7 @@
           <w:b/>
           <w:color w:val="6600CC"/>
         </w:rPr>
-        <w:t>Speaker 2:</w:t>
+        <w:t>Interviewee:</w:t>
       </w:r>
       <w:r>
         <w:t xml:space="preserve"> Ara all the time, given that we are an authority, so we have like a regulatory, so to speak almost on us, right? Responsibility. Sometimes I hear the word of regulating technology, which, you know, gives me the </w:t>
@@ -279,7 +279,7 @@
           <w:b/>
           <w:color w:val="72B372"/>
         </w:rPr>
-        <w:t>Speaker:</w:t>
+        <w:t>Jan:</w:t>
       </w:r>
       <w:r>
         <w:t xml:space="preserve"> Yeah, it's a food for thought. </w:t>
@@ -302,7 +302,7 @@
           <w:b/>
           <w:color w:val="6600CC"/>
         </w:rPr>
-        <w:t>Speaker 2:</w:t>
+        <w:t>Interviewee:</w:t>
       </w:r>
       <w:r>
         <w:t xml:space="preserve"> Existing guidelines, which you could have a look at, of course, </w:t>
@@ -454,7 +454,7 @@
           <w:b/>
           <w:color w:val="72B372"/>
         </w:rPr>
-        <w:t>Speaker:</w:t>
+        <w:t>Jan:</w:t>
       </w:r>
       <w:r>
         <w:t xml:space="preserve"> Yes, yes, thank you. </w:t>
@@ -477,7 +477,7 @@
           <w:b/>
           <w:color w:val="6600CC"/>
         </w:rPr>
-        <w:t>Speaker 2:</w:t>
+        <w:t>Interviewee:</w:t>
       </w:r>
       <w:r>
         <w:t xml:space="preserve">  We contribute by a lot of discussions, even with the big four. I'm often interviewed, like this interview with yourself, by OECD, or institutions coming from abroad. I saw I had IEEE as well as have a chat with me with us here as a staff at NBIA. So yes, we do contribute a lot and of course, we give the multi, multi-position in terms of these regulations as well all the time.</w:t>
@@ -508,7 +508,7 @@
           <w:b/>
           <w:color w:val="72B372"/>
         </w:rPr>
-        <w:t>Speaker:</w:t>
+        <w:t>Jan:</w:t>
       </w:r>
       <w:r>
         <w:t xml:space="preserve"> </w:t>
@@ -539,7 +539,7 @@
           <w:b/>
           <w:color w:val="6600CC"/>
         </w:rPr>
-        <w:t>Speaker 2:</w:t>
+        <w:t>Interviewee:</w:t>
       </w:r>
       <w:r>
         <w:t xml:space="preserve"> I think there are a bit of opposing forces. </w:t>
@@ -731,7 +731,7 @@
           <w:b/>
           <w:color w:val="72B372"/>
         </w:rPr>
-        <w:t>Speaker:</w:t>
+        <w:t>Jan:</w:t>
       </w:r>
       <w:r>
         <w:t xml:space="preserve"> I think in many discussions, especially with other people who have a bit of a background in AI, some students and sometimes even with lecturers and so on.</w:t>
@@ -822,7 +822,7 @@
           <w:b/>
           <w:color w:val="6600CC"/>
         </w:rPr>
-        <w:t>Speaker 2:</w:t>
+        <w:t>Interviewee:</w:t>
       </w:r>
       <w:r>
         <w:t xml:space="preserve"> Again, this is where the ethical dilemmas come in. Is it ethically correct that someone in need of psychological care is </w:t>
@@ -877,7 +877,7 @@
           <w:b/>
           <w:color w:val="72B372"/>
         </w:rPr>
-        <w:t>Speaker:</w:t>
+        <w:t>Jan:</w:t>
       </w:r>
       <w:r>
         <w:t xml:space="preserve"> You mentioned that the human might not be aware, or even if they're aware that they're talking to a bot. Is this sort of, you know, ethical? In the broad sense of the word. How is sort of the trade-off between these different ethical principles such as, for example, if you're talking to a robot, it </w:t>
@@ -900,7 +900,7 @@
           <w:b/>
           <w:color w:val="6600CC"/>
         </w:rPr>
-        <w:t>Speaker 2:</w:t>
+        <w:t>Interviewee:</w:t>
       </w:r>
       <w:r>
         <w:t xml:space="preserve"> Maybe like the Chat GPT voice thing. Have you tested it?</w:t>
@@ -915,7 +915,7 @@
           <w:b/>
           <w:color w:val="72B372"/>
         </w:rPr>
-        <w:t>Speaker:</w:t>
+        <w:t>Jan:</w:t>
       </w:r>
       <w:r>
         <w:t xml:space="preserve"> No, not yet. </w:t>
@@ -934,7 +934,7 @@
           <w:b/>
           <w:color w:val="6600CC"/>
         </w:rPr>
-        <w:t xml:space="preserve">Speaker 2: </w:t>
+        <w:t xml:space="preserve">Interviewee: </w:t>
       </w:r>
       <w:r>
         <w:t xml:space="preserve">It's amazing, well, have a go at it. </w:t>
@@ -953,7 +953,7 @@
           <w:b/>
           <w:color w:val="72B372"/>
         </w:rPr>
-        <w:t xml:space="preserve">Speaker: </w:t>
+        <w:t xml:space="preserve">Jan: </w:t>
       </w:r>
       <w:r>
         <w:t xml:space="preserve"> How would the trade-off be sort of assessed, maybe, in your field of work?</w:t>
@@ -968,7 +968,7 @@
           <w:b/>
           <w:color w:val="6600CC"/>
         </w:rPr>
-        <w:t>Speaker 2:</w:t>
+        <w:t>Interviewee:</w:t>
       </w:r>
       <w:r>
         <w:t xml:space="preserve"> It, I mean, there's no, unfortunately, this subject is not a one or zero, which is what I hate about it. And I hate it with a passion. Because I strongly believe if you're doing something ethically correct somewhere, it's ethically incorrect elsewhere.</w:t>
@@ -1026,7 +1026,7 @@
           <w:color w:val="6600CC"/>
         </w:rPr>
         <w:lastRenderedPageBreak/>
-        <w:t>Speaker 2:</w:t>
+        <w:t>Interviewee:</w:t>
       </w:r>
       <w:r>
         <w:t xml:space="preserve">  Alright, I'll be clear that I'm perhaps experimenting. People don't </w:t>
@@ -1081,7 +1081,7 @@
           <w:b/>
           <w:color w:val="72B372"/>
         </w:rPr>
-        <w:t>Speaker:</w:t>
+        <w:t>Jan:</w:t>
       </w:r>
       <w:r>
         <w:t xml:space="preserve"> </w:t>
@@ -1112,7 +1112,7 @@
           <w:b/>
           <w:color w:val="6600CC"/>
         </w:rPr>
-        <w:t>Speaker 2:</w:t>
+        <w:t>Interviewee:</w:t>
       </w:r>
       <w:r>
         <w:t xml:space="preserve"> I’ll speak as a tech person and the CEO of Yahoo said it, privacy is dead, we </w:t>
@@ -1199,7 +1199,7 @@
           <w:b/>
           <w:color w:val="72B372"/>
         </w:rPr>
-        <w:t>Speaker:</w:t>
+        <w:t>Jan:</w:t>
       </w:r>
       <w:r>
         <w:t xml:space="preserve"> Yes, yes. And you're mentioning this, we don't know where it came from. I remember </w:t>
@@ -1230,7 +1230,8 @@
           <w:b/>
           <w:color w:val="6600CC"/>
         </w:rPr>
-        <w:t>Speaker 2:</w:t>
+        <w:lastRenderedPageBreak/>
+        <w:t>Interviewee:</w:t>
       </w:r>
       <w:r>
         <w:t xml:space="preserve"> Copyrighted, not copyrighted. Yes, so copyright law, which is another law probably done with good ethics in mind.</w:t>
@@ -1241,24 +1242,300 @@
         <w:spacing w:before="240" w:after="240"/>
       </w:pPr>
       <w:r>
+        <w:t xml:space="preserve">But if I discovered something, should it not be ethically correct, that I open it to open source and make it available to the public for the benefit of our humanity? But no, I </w:t>
+      </w:r>
+      <w:proofErr w:type="gramStart"/>
+      <w:r>
+        <w:t>have to</w:t>
+      </w:r>
+      <w:proofErr w:type="gramEnd"/>
+      <w:r>
+        <w:t xml:space="preserve"> make business from it. That's unethical. That's very ethically dubious. You want to make money on your own instead of divulging it to all.</w:t>
+      </w:r>
+    </w:p>
+    <w:p>
+      <w:pPr>
+        <w:spacing w:before="240" w:after="240"/>
+      </w:pPr>
+      <w:r>
+        <w:t xml:space="preserve">But in the long run, if I don't make business and employ and start commercializing like a medical pill of sorts, for example, right? You see, these are questions. Always left unanswered. </w:t>
+      </w:r>
+      <w:proofErr w:type="gramStart"/>
+      <w:r>
+        <w:t>So</w:t>
+      </w:r>
+      <w:proofErr w:type="gramEnd"/>
+      <w:r>
+        <w:t xml:space="preserve"> I would argue, let's do stuff. Let's do stuff.  Human existence has been a continuous experiment throughout.</w:t>
+      </w:r>
+    </w:p>
+    <w:p>
+      <w:pPr>
+        <w:spacing w:before="240" w:after="240"/>
+      </w:pPr>
+      <w:r>
+        <w:t>I discovered fire. I burnt my fingers. My kid fell into the fire. He's burnt to a crisp. Very bad. Fire is bad. But I cook food on fire as well. I mean, you know, it's, again, I never get the answers to these, maybe you have answers to these.</w:t>
+      </w:r>
+    </w:p>
+    <w:p>
+      <w:pPr>
+        <w:spacing w:before="240" w:after="240"/>
+      </w:pPr>
+      <w:r>
+        <w:rPr>
+          <w:b/>
+          <w:color w:val="72B372"/>
+        </w:rPr>
+        <w:t>Jan:</w:t>
+      </w:r>
+      <w:r>
+        <w:t xml:space="preserve"> No, I think it would be like you said, I think it would be foolish to try and say that there's one answer.</w:t>
+      </w:r>
+    </w:p>
+    <w:p>
+      <w:pPr>
+        <w:spacing w:before="240" w:after="240"/>
+      </w:pPr>
+      <w:r>
+        <w:t xml:space="preserve">So, it's sort of, it's a constantly evolving thing. </w:t>
+      </w:r>
+    </w:p>
+    <w:p>
+      <w:pPr>
+        <w:spacing w:before="240" w:after="240"/>
+      </w:pPr>
+      <w:r>
+        <w:rPr>
+          <w:b/>
+          <w:color w:val="6600CC"/>
+        </w:rPr>
+        <w:t>Interviewee:</w:t>
+      </w:r>
+      <w:r>
+        <w:t xml:space="preserve"> This is a constant brain battle.</w:t>
+      </w:r>
+    </w:p>
+    <w:p>
+      <w:pPr>
+        <w:spacing w:before="240" w:after="240"/>
+      </w:pPr>
+      <w:r>
+        <w:rPr>
+          <w:b/>
+          <w:color w:val="72B372"/>
+        </w:rPr>
+        <w:t>Jan:</w:t>
+      </w:r>
+      <w:r>
+        <w:t xml:space="preserve"> It's always moving, lots of different pieces, it's almost impossible to grasp the sort of scope.</w:t>
+      </w:r>
+    </w:p>
+    <w:p>
+      <w:pPr>
+        <w:spacing w:before="240" w:after="240"/>
+      </w:pPr>
+      <w:r>
+        <w:rPr>
+          <w:b/>
+          <w:color w:val="6600CC"/>
+        </w:rPr>
+        <w:t>Interviewee:</w:t>
+      </w:r>
+      <w:r>
+        <w:t xml:space="preserve">  I think what would be ethically correct is you inform the user that you're playing with an experimental tool. But is the user taking an informed choice?</w:t>
+      </w:r>
+    </w:p>
+    <w:p>
+      <w:pPr>
+        <w:spacing w:before="240" w:after="240"/>
+      </w:pPr>
+      <w:r>
+        <w:t>I doubt it. If it's experimental, how come the user is taking some informed choice on it? Really? Really and truly. But warn the user not to trust such a system blindly. Absolutely. Absolutely. But it's ironic because when you see regulations by the European Commission, you see them as if there's the assumption that it is going to be trusted blindly like the Netherlands.</w:t>
+      </w:r>
+    </w:p>
+    <w:p>
+      <w:pPr>
+        <w:spacing w:before="240" w:after="240"/>
+      </w:pPr>
+      <w:r>
+        <w:t>Did you know about the Netherlands scandal? They release it automatically on payment checks, payment tax rebates or something. They just put it blindly. All population of Netherlands put applied, run. And they sent the envelopes because it told them to. Of course that was a bloody mess. It's expected to be a mess.</w:t>
+      </w:r>
+    </w:p>
+    <w:p>
+      <w:pPr>
+        <w:spacing w:before="240" w:after="240"/>
+      </w:pPr>
+      <w:r>
+        <w:t>It will always be a mess, I would argue. Years ahead into the future it will be a total mess. Because of taxation laws. Fraud again. Fraud. You know, fraud is continuously creative. The fraudulent person who wants to defraud you is always thinking creatively. AI. if you are training it to be fraud-like, which you can train it to be fraud-like, but again, what is, you know, what is, there's no single methodology of fraud.</w:t>
+      </w:r>
+    </w:p>
+    <w:p>
+      <w:pPr>
+        <w:spacing w:before="240" w:after="240"/>
+      </w:pPr>
+      <w:r>
+        <w:t>There are so many methodologies, it's infinite.</w:t>
+      </w:r>
+    </w:p>
+    <w:p>
+      <w:pPr>
+        <w:spacing w:before="240" w:after="240"/>
+      </w:pPr>
+      <w:r>
+        <w:rPr>
+          <w:b/>
+          <w:color w:val="72B372"/>
+        </w:rPr>
+        <w:t>Jan:</w:t>
+      </w:r>
+      <w:r>
+        <w:t xml:space="preserve"> It's always a game of cat and mouse. </w:t>
+      </w:r>
+    </w:p>
+    <w:p>
+      <w:pPr>
+        <w:spacing w:before="240" w:after="240"/>
+      </w:pPr>
+      <w:r>
+        <w:rPr>
+          <w:b/>
+          <w:color w:val="6600CC"/>
+        </w:rPr>
         <w:lastRenderedPageBreak/>
-        <w:t xml:space="preserve">But if I discovered something, should it not be ethically correct, that I open it to open source and make it available to the public for the benefit of our humanity? But no, I </w:t>
-      </w:r>
-      <w:proofErr w:type="gramStart"/>
-      <w:r>
-        <w:t>have to</w:t>
-      </w:r>
-      <w:proofErr w:type="gramEnd"/>
-      <w:r>
-        <w:t xml:space="preserve"> make business from it. That's unethical. That's very ethically dubious. You want to make money on your own instead of divulging it to all.</w:t>
-      </w:r>
-    </w:p>
-    <w:p>
-      <w:pPr>
-        <w:spacing w:before="240" w:after="240"/>
-      </w:pPr>
-      <w:r>
-        <w:t xml:space="preserve">But in the long run, if I don't make business and employ and start commercializing like a medical pill of sorts, for example, right? You see, these are questions. Always left unanswered. </w:t>
+        <w:t xml:space="preserve">Interviewee: </w:t>
+      </w:r>
+      <w:r>
+        <w:t xml:space="preserve"> It’s always a cat and mouse. The variables are huge you </w:t>
+      </w:r>
+      <w:proofErr w:type="gramStart"/>
+      <w:r>
+        <w:t>know?</w:t>
+      </w:r>
+      <w:proofErr w:type="gramEnd"/>
+      <w:r>
+        <w:t xml:space="preserve"> The universe is too big.</w:t>
+      </w:r>
+    </w:p>
+    <w:p>
+      <w:pPr>
+        <w:spacing w:before="240" w:after="240"/>
+      </w:pPr>
+      <w:r>
+        <w:t>You know, I heard a very good definition, it's not really a definition, that's a troll definition. Chat GPT, do you know what AI is? AI is something. AI is something considered AI until it works.</w:t>
+      </w:r>
+    </w:p>
+    <w:p>
+      <w:pPr>
+        <w:spacing w:before="240" w:after="240"/>
+      </w:pPr>
+      <w:r>
+        <w:rPr>
+          <w:b/>
+          <w:color w:val="72B372"/>
+        </w:rPr>
+        <w:t>Jan:</w:t>
+      </w:r>
+      <w:r>
+        <w:t xml:space="preserve"> In what sense?</w:t>
+      </w:r>
+    </w:p>
+    <w:p>
+      <w:pPr>
+        <w:spacing w:before="240" w:after="240"/>
+      </w:pPr>
+      <w:r>
+        <w:rPr>
+          <w:b/>
+          <w:color w:val="6600CC"/>
+        </w:rPr>
+        <w:t>Interviewee:</w:t>
+      </w:r>
+      <w:r>
+        <w:t xml:space="preserve"> Because then once it works, it's assumed that nobody thinks of it like AI anymore.</w:t>
+      </w:r>
+    </w:p>
+    <w:p>
+      <w:pPr>
+        <w:spacing w:before="240" w:after="240"/>
+      </w:pPr>
+      <w:r>
+        <w:rPr>
+          <w:b/>
+          <w:color w:val="72B372"/>
+        </w:rPr>
+        <w:t>Jan:</w:t>
+      </w:r>
+      <w:r>
+        <w:t xml:space="preserve"> Ah, yes. </w:t>
+      </w:r>
+    </w:p>
+    <w:p>
+      <w:pPr>
+        <w:spacing w:before="240" w:after="240"/>
+      </w:pPr>
+      <w:r>
+        <w:rPr>
+          <w:b/>
+          <w:color w:val="6600CC"/>
+        </w:rPr>
+        <w:t>Interviewee:</w:t>
+      </w:r>
+      <w:r>
+        <w:t xml:space="preserve">  Because then it's just another thing. It's like a system. Oh, I didn't know that was AI. Because it works so beautifully. So seamless. You know? And this left an impact on me. I'll share it with you. AI is something considered AI until it works.</w:t>
+      </w:r>
+    </w:p>
+    <w:p>
+      <w:pPr>
+        <w:spacing w:before="240" w:after="240"/>
+      </w:pPr>
+      <w:r>
+        <w:t>Something is considered until it works.</w:t>
+      </w:r>
+    </w:p>
+    <w:p>
+      <w:pPr>
+        <w:spacing w:before="240" w:after="240"/>
+      </w:pPr>
+      <w:r>
+        <w:rPr>
+          <w:b/>
+          <w:color w:val="72B372"/>
+        </w:rPr>
+        <w:t>Jan:</w:t>
+      </w:r>
+      <w:r>
+        <w:t xml:space="preserve"> It's </w:t>
+      </w:r>
+      <w:proofErr w:type="spellStart"/>
+      <w:r>
+        <w:t>it's</w:t>
+      </w:r>
+      <w:proofErr w:type="spellEnd"/>
+      <w:r>
+        <w:t xml:space="preserve"> a good definition. if something is so seamless You know play on words. It's a good way to frame it though, I guess. So now since more people, even maybe not tech literate people, everybody basically who has access to, to, to the phone can access AI.</w:t>
+      </w:r>
+    </w:p>
+    <w:p>
+      <w:pPr>
+        <w:spacing w:before="240" w:after="240"/>
+      </w:pPr>
+      <w:r>
+        <w:rPr>
+          <w:b/>
+          <w:color w:val="6600CC"/>
+        </w:rPr>
+        <w:t>Interviewee:</w:t>
+      </w:r>
+      <w:r>
+        <w:t xml:space="preserve"> Absolutely. More and more than before. And even when you do not necessarily search for it, but even using certain websites, for example, most social media sites now use AI and filtering. They've been doing it for a long time, or in, I mean. </w:t>
+      </w:r>
+      <w:proofErr w:type="gramStart"/>
+      <w:r>
+        <w:t>First of all</w:t>
+      </w:r>
+      <w:proofErr w:type="gramEnd"/>
+      <w:r>
+        <w:t xml:space="preserve">, when the European Commission tried to define AI, they added in the annexe that anything Bayesian, right? Bayesian Statistics, probability-based, is AI. </w:t>
       </w:r>
       <w:proofErr w:type="gramStart"/>
       <w:r>
@@ -1266,15 +1543,7 @@
       </w:r>
       <w:proofErr w:type="gramEnd"/>
       <w:r>
-        <w:t xml:space="preserve"> I would argue, let's do stuff. Let's do stuff.  Human existence has been a continuous experiment throughout.</w:t>
-      </w:r>
-    </w:p>
-    <w:p>
-      <w:pPr>
-        <w:spacing w:before="240" w:after="240"/>
-      </w:pPr>
-      <w:r>
-        <w:t>I discovered fire. I burnt my fingers. My kid fell into the fire. He's burnt to a crisp. Very bad. Fire is bad. But I cook food on fire as well. I mean, you know, it's, again, I never get the answers to these, maybe you have answers to these.</w:t>
+        <w:t xml:space="preserve"> all of a sudden, even, what is Beijing based today or this, the suggester of the next sentence or antivirus is Bayesian-based or filter is Bayesian-based. I mean, is that all AI? And again, the definition problem. Yeah.</w:t>
       </w:r>
     </w:p>
     <w:p>
@@ -1286,256 +1555,10 @@
           <w:b/>
           <w:color w:val="72B372"/>
         </w:rPr>
-        <w:t>Speaker:</w:t>
-      </w:r>
-      <w:r>
-        <w:t xml:space="preserve"> No, I think it would be like you said, I think it would be foolish to try and say that there's one answer.</w:t>
-      </w:r>
-    </w:p>
-    <w:p>
-      <w:pPr>
-        <w:spacing w:before="240" w:after="240"/>
-      </w:pPr>
-      <w:r>
-        <w:t xml:space="preserve">So, it's sort of, it's a constantly evolving thing. </w:t>
-      </w:r>
-    </w:p>
-    <w:p>
-      <w:pPr>
-        <w:spacing w:before="240" w:after="240"/>
-      </w:pPr>
-      <w:r>
-        <w:rPr>
-          <w:b/>
-          <w:color w:val="6600CC"/>
-        </w:rPr>
-        <w:t>Speaker 2:</w:t>
-      </w:r>
-      <w:r>
-        <w:t xml:space="preserve"> This is a constant brain battle.</w:t>
-      </w:r>
-    </w:p>
-    <w:p>
-      <w:pPr>
-        <w:spacing w:before="240" w:after="240"/>
-      </w:pPr>
-      <w:r>
-        <w:rPr>
-          <w:b/>
-          <w:color w:val="72B372"/>
-        </w:rPr>
-        <w:t>Speaker:</w:t>
-      </w:r>
-      <w:r>
-        <w:t xml:space="preserve"> It's always moving, lots of different pieces, it's almost impossible to grasp the sort of scope.</w:t>
-      </w:r>
-    </w:p>
-    <w:p>
-      <w:pPr>
-        <w:spacing w:before="240" w:after="240"/>
-      </w:pPr>
-      <w:r>
-        <w:rPr>
-          <w:b/>
-          <w:color w:val="6600CC"/>
-        </w:rPr>
-        <w:t>Speaker 2:</w:t>
-      </w:r>
-      <w:r>
-        <w:t xml:space="preserve">  I think what would be ethically correct is you inform the user that you're playing with an experimental tool. But is the user taking an informed choice?</w:t>
-      </w:r>
-    </w:p>
-    <w:p>
-      <w:pPr>
-        <w:spacing w:before="240" w:after="240"/>
-      </w:pPr>
-      <w:r>
-        <w:t>I doubt it. If it's experimental, how come the user is taking some informed choice on it? Really? Really and truly. But warn the user not to trust such a system blindly. Absolutely. Absolutely. But it's ironic because when you see regulations by the European Commission, you see them as if there's the assumption that it is going to be trusted blindly like the Netherlands.</w:t>
-      </w:r>
-    </w:p>
-    <w:p>
-      <w:pPr>
-        <w:spacing w:before="240" w:after="240"/>
-      </w:pPr>
-      <w:r>
-        <w:t>Did you know about the Netherlands scandal? They release it automatically on payment checks, payment tax rebates or something. They just put it blindly. All population of Netherlands put applied, run. And they sent the envelopes because it told them to. Of course that was a bloody mess. It's expected to be a mess.</w:t>
-      </w:r>
-    </w:p>
-    <w:p>
-      <w:pPr>
-        <w:spacing w:before="240" w:after="240"/>
-      </w:pPr>
-      <w:r>
-        <w:t>It will always be a mess, I would argue. Years ahead into the future it will be a total mess. Because of taxation laws. Fraud again. Fraud. You know, fraud is continuously creative. The fraudulent person who wants to defraud you is always thinking creatively. AI. if you are training it to be fraud-like, which you can train it to be fraud-like, but again, what is, you know, what is, there's no single methodology of fraud.</w:t>
-      </w:r>
-    </w:p>
-    <w:p>
-      <w:pPr>
-        <w:spacing w:before="240" w:after="240"/>
-      </w:pPr>
-      <w:r>
-        <w:t>There are so many methodologies, it's infinite.</w:t>
-      </w:r>
-    </w:p>
-    <w:p>
-      <w:pPr>
-        <w:spacing w:before="240" w:after="240"/>
-      </w:pPr>
-      <w:r>
-        <w:rPr>
-          <w:b/>
-          <w:color w:val="72B372"/>
-        </w:rPr>
-        <w:t>Speaker:</w:t>
-      </w:r>
-      <w:r>
-        <w:t xml:space="preserve"> It's always a game of cat and mouse. </w:t>
-      </w:r>
-    </w:p>
-    <w:p>
-      <w:pPr>
-        <w:spacing w:before="240" w:after="240"/>
-      </w:pPr>
-      <w:r>
-        <w:rPr>
-          <w:b/>
-          <w:color w:val="6600CC"/>
-        </w:rPr>
-        <w:t xml:space="preserve">Speaker 2: </w:t>
-      </w:r>
-      <w:r>
-        <w:t xml:space="preserve"> It’s always a cat and mouse. The variables are huge you </w:t>
-      </w:r>
-      <w:proofErr w:type="gramStart"/>
-      <w:r>
-        <w:t>know?</w:t>
-      </w:r>
-      <w:proofErr w:type="gramEnd"/>
-      <w:r>
-        <w:t xml:space="preserve"> The universe is too big.</w:t>
-      </w:r>
-    </w:p>
-    <w:p>
-      <w:pPr>
-        <w:spacing w:before="240" w:after="240"/>
-      </w:pPr>
-      <w:r>
-        <w:lastRenderedPageBreak/>
-        <w:t>You know, I heard a very good definition, it's not really a definition, that's a troll definition. Chat GPT, do you know what AI is? AI is something. AI is something considered AI until it works.</w:t>
-      </w:r>
-    </w:p>
-    <w:p>
-      <w:pPr>
-        <w:spacing w:before="240" w:after="240"/>
-      </w:pPr>
-      <w:r>
-        <w:rPr>
-          <w:b/>
-          <w:color w:val="72B372"/>
-        </w:rPr>
-        <w:t>Speaker:</w:t>
-      </w:r>
-      <w:r>
-        <w:t xml:space="preserve"> In what sense?</w:t>
-      </w:r>
-    </w:p>
-    <w:p>
-      <w:pPr>
-        <w:spacing w:before="240" w:after="240"/>
-      </w:pPr>
-      <w:r>
-        <w:rPr>
-          <w:b/>
-          <w:color w:val="6600CC"/>
-        </w:rPr>
-        <w:t>Speaker 2:</w:t>
-      </w:r>
-      <w:r>
-        <w:t xml:space="preserve"> Because then once it works, it's assumed that nobody thinks of it like AI anymore.</w:t>
-      </w:r>
-    </w:p>
-    <w:p>
-      <w:pPr>
-        <w:spacing w:before="240" w:after="240"/>
-      </w:pPr>
-      <w:r>
-        <w:rPr>
-          <w:b/>
-          <w:color w:val="72B372"/>
-        </w:rPr>
-        <w:t>Speaker:</w:t>
-      </w:r>
-      <w:r>
-        <w:t xml:space="preserve"> Ah, yes. </w:t>
-      </w:r>
-    </w:p>
-    <w:p>
-      <w:pPr>
-        <w:spacing w:before="240" w:after="240"/>
-      </w:pPr>
-      <w:r>
-        <w:rPr>
-          <w:b/>
-          <w:color w:val="6600CC"/>
-        </w:rPr>
-        <w:t>Speaker 2:</w:t>
-      </w:r>
-      <w:r>
-        <w:t xml:space="preserve">  Because then it's just another thing. It's like a system. Oh, I didn't know that was AI. Because it works so beautifully. So seamless. You know? And this left an impact on me. I'll share it with you. AI is something considered AI until it works.</w:t>
-      </w:r>
-    </w:p>
-    <w:p>
-      <w:pPr>
-        <w:spacing w:before="240" w:after="240"/>
-      </w:pPr>
-      <w:r>
-        <w:t>Something is considered until it works.</w:t>
-      </w:r>
-    </w:p>
-    <w:p>
-      <w:pPr>
-        <w:spacing w:before="240" w:after="240"/>
-      </w:pPr>
-      <w:r>
-        <w:rPr>
-          <w:b/>
-          <w:color w:val="72B372"/>
-        </w:rPr>
-        <w:t>Speaker:</w:t>
-      </w:r>
-      <w:r>
-        <w:t xml:space="preserve"> It's </w:t>
-      </w:r>
-      <w:proofErr w:type="spellStart"/>
-      <w:r>
-        <w:t>it's</w:t>
-      </w:r>
-      <w:proofErr w:type="spellEnd"/>
-      <w:r>
-        <w:t xml:space="preserve"> a good definition. if something is so seamless You know play on words. It's a good way to frame it though, I guess. So now since more people, even maybe not tech literate people, everybody basically who has access to, to, to the phone can access AI.</w:t>
-      </w:r>
-    </w:p>
-    <w:p>
-      <w:pPr>
-        <w:spacing w:before="240" w:after="240"/>
-      </w:pPr>
-      <w:r>
-        <w:rPr>
-          <w:b/>
-          <w:color w:val="6600CC"/>
-        </w:rPr>
-        <w:t>Speaker 2:</w:t>
-      </w:r>
-      <w:r>
-        <w:t xml:space="preserve"> Absolutely. More and more than before. And even when you do not necessarily search for it, but even using certain websites, for example, most social media sites now use AI and filtering. They've been doing it for a long time, or in, I mean. </w:t>
-      </w:r>
-      <w:proofErr w:type="gramStart"/>
-      <w:r>
-        <w:t>First of all</w:t>
-      </w:r>
-      <w:proofErr w:type="gramEnd"/>
-      <w:r>
-        <w:t xml:space="preserve">, when the European Commission tried to define AI, they added in the annexe that anything Bayesian, right? Bayesian Statistics, probability-based, is AI. </w:t>
+        <w:t>Jan:</w:t>
+      </w:r>
+      <w:r>
+        <w:t xml:space="preserve"> </w:t>
       </w:r>
       <w:proofErr w:type="gramStart"/>
       <w:r>
@@ -1543,29 +1566,6 @@
       </w:r>
       <w:proofErr w:type="gramEnd"/>
       <w:r>
-        <w:t xml:space="preserve"> all of a sudden, even, what is Beijing based today or this, the suggester of the next sentence or antivirus is Bayesian-based or filter is Bayesian-based. I mean, is that all AI? And again, the definition problem. Yeah.</w:t>
-      </w:r>
-    </w:p>
-    <w:p>
-      <w:pPr>
-        <w:spacing w:before="240" w:after="240"/>
-      </w:pPr>
-      <w:r>
-        <w:rPr>
-          <w:b/>
-          <w:color w:val="72B372"/>
-        </w:rPr>
-        <w:t>Speaker:</w:t>
-      </w:r>
-      <w:r>
-        <w:t xml:space="preserve"> </w:t>
-      </w:r>
-      <w:proofErr w:type="gramStart"/>
-      <w:r>
-        <w:t>So</w:t>
-      </w:r>
-      <w:proofErr w:type="gramEnd"/>
-      <w:r>
         <w:t xml:space="preserve"> then you were saying that there's a problem that if all of this has been considered AI and then something like the EU is maybe going a bit too hard on the, on the regulations.</w:t>
       </w:r>
     </w:p>
@@ -1594,7 +1594,7 @@
           <w:b/>
           <w:color w:val="6600CC"/>
         </w:rPr>
-        <w:t>Speaker 2:</w:t>
+        <w:t>Interviewee:</w:t>
       </w:r>
       <w:r>
         <w:t xml:space="preserve"> I understand the European competition because if they go on soft law, what happens to soft law? They are ignored. Yeah. Of course, it's voluntary certification.</w:t>
@@ -1711,7 +1711,7 @@
           <w:b/>
           <w:color w:val="72B372"/>
         </w:rPr>
-        <w:t>Speaker:</w:t>
+        <w:t>Jan:</w:t>
       </w:r>
       <w:r>
         <w:t xml:space="preserve"> </w:t>
@@ -1734,7 +1734,7 @@
           <w:b/>
           <w:color w:val="6600CC"/>
         </w:rPr>
-        <w:t>Speaker 2:</w:t>
+        <w:t>Interviewee:</w:t>
       </w:r>
       <w:r>
         <w:t xml:space="preserve"> Or people who are much </w:t>
@@ -1778,7 +1778,7 @@
           <w:b/>
           <w:color w:val="72B372"/>
         </w:rPr>
-        <w:t>Speaker:</w:t>
+        <w:t>Jan:</w:t>
       </w:r>
       <w:r>
         <w:t xml:space="preserve"> You find a loophole somehow. </w:t>
@@ -1793,7 +1793,7 @@
           <w:b/>
           <w:color w:val="6600CC"/>
         </w:rPr>
-        <w:t xml:space="preserve">Speaker 2: </w:t>
+        <w:t xml:space="preserve">Interviewee: </w:t>
       </w:r>
       <w:r>
         <w:t>Yes, because you've created a lot of logic which I can exploit.</w:t>
@@ -1808,7 +1808,7 @@
           <w:b/>
           <w:color w:val="72B372"/>
         </w:rPr>
-        <w:t>Speaker:</w:t>
+        <w:t>Jan:</w:t>
       </w:r>
       <w:r>
         <w:t xml:space="preserve"> It's all </w:t>
@@ -1831,7 +1831,7 @@
           <w:b/>
           <w:color w:val="6600CC"/>
         </w:rPr>
-        <w:t>Speaker 2:</w:t>
+        <w:t>Interviewee:</w:t>
       </w:r>
       <w:r>
         <w:t xml:space="preserve"> AI trusting it blindly is illegal. A simple statement. But can I use it as an assistive tool? Yes, you can.</w:t>
@@ -1871,7 +1871,7 @@
           <w:color w:val="72B372"/>
         </w:rPr>
         <w:lastRenderedPageBreak/>
-        <w:t>Speaker:</w:t>
+        <w:t>Jan:</w:t>
       </w:r>
       <w:r>
         <w:t xml:space="preserve"> It's always a bit of a sort of a thing, where do you draw the line, like you said earlier?</w:t>
@@ -1886,7 +1886,7 @@
           <w:b/>
           <w:color w:val="6600CC"/>
         </w:rPr>
-        <w:t>Speaker 2:</w:t>
+        <w:t>Interviewee:</w:t>
       </w:r>
       <w:r>
         <w:t xml:space="preserve"> It’s not even a squiggly line, some of it is transparent, some of them is squiggly, some of the line is with crayon, others pencil, at some areas, the line disappears.</w:t>
@@ -1933,7 +1933,7 @@
           <w:b/>
           <w:color w:val="72B372"/>
         </w:rPr>
-        <w:t>Speaker:</w:t>
+        <w:t>Jan:</w:t>
       </w:r>
       <w:r>
         <w:t xml:space="preserve"> So </w:t>
@@ -1956,7 +1956,7 @@
           <w:b/>
           <w:color w:val="6600CC"/>
         </w:rPr>
-        <w:t>Speaker 2:</w:t>
+        <w:t>Interviewee:</w:t>
       </w:r>
       <w:r>
         <w:t xml:space="preserve"> We have an AI certification program, which we left as a draft. I think having a read of it would help. We had to stop such initiatives because the European Union went towards hard regulation with the AI act.</w:t>
@@ -1971,7 +1971,7 @@
           <w:b/>
           <w:color w:val="72B372"/>
         </w:rPr>
-        <w:t>Speaker:</w:t>
+        <w:t>Jan:</w:t>
       </w:r>
       <w:r>
         <w:t xml:space="preserve"> If there were other countries (with drafts) prior to this EU act being sort of finalized, they still now obviously </w:t>
@@ -1994,7 +1994,7 @@
           <w:b/>
           <w:color w:val="6600CC"/>
         </w:rPr>
-        <w:t>Speaker 2:</w:t>
+        <w:t>Interviewee:</w:t>
       </w:r>
       <w:r>
         <w:t xml:space="preserve"> Most countries did not have anything.</w:t>
@@ -2037,7 +2037,13 @@
         <w:spacing w:before="240" w:after="240"/>
       </w:pPr>
       <w:r>
-        <w:t>When, when we ask people, do you use AI? No. But you are talking to your phone all the time asking you to dial your mom. Yes. And I have a Google speaker as well.</w:t>
+        <w:t xml:space="preserve">When, when we ask people, do you use AI? No. But you are talking to your phone all the time asking you to dial your mom. Yes. And I have a Google </w:t>
+      </w:r>
+      <w:r>
+        <w:t xml:space="preserve">speaker </w:t>
+      </w:r>
+      <w:r>
+        <w:t>as well.</w:t>
       </w:r>
     </w:p>
     <w:p>
@@ -2074,7 +2080,13 @@
       </w:r>
       <w:proofErr w:type="gramEnd"/>
       <w:r>
-        <w:t xml:space="preserve"> we have voice recognition to do something. Alright, so I speak to my Google speaker, I tell it to play my favourite drum </w:t>
+        <w:t xml:space="preserve"> we have voice recognition to do something. Alright, so I speak to my Google </w:t>
+      </w:r>
+      <w:r>
+        <w:t>speaker</w:t>
+      </w:r>
+      <w:r>
+        <w:t xml:space="preserve">, I tell it to play my favourite drum </w:t>
       </w:r>
       <w:r>
         <w:lastRenderedPageBreak/>
@@ -2202,7 +2214,7 @@
           <w:b/>
           <w:color w:val="72B372"/>
         </w:rPr>
-        <w:t>Speaker:</w:t>
+        <w:t>Jan:</w:t>
       </w:r>
       <w:r>
         <w:t xml:space="preserve"> I think it was very interesting how you mentioned that, and I agree to quite an extent, where you said there's a definition problem with the tech people. Both ethics and, and AI. In the case of this study, I'm sort of looking at ethics as something where I say, the morals may be that within the EU </w:t>
@@ -2242,7 +2254,7 @@
           <w:b/>
           <w:color w:val="6600CC"/>
         </w:rPr>
-        <w:t>Speaker 2:</w:t>
+        <w:t>Interviewee:</w:t>
       </w:r>
       <w:r>
         <w:t xml:space="preserve"> The ideal scenario. The ideal idea is a big </w:t>
@@ -2376,7 +2388,7 @@
           <w:b/>
           <w:color w:val="72B372"/>
         </w:rPr>
-        <w:t>Speaker:</w:t>
+        <w:t>Jan:</w:t>
       </w:r>
       <w:r>
         <w:t xml:space="preserve"> It's interesting this one of work because I mentioned to you that we had this debate and to my group </w:t>
@@ -2399,7 +2411,7 @@
           <w:b/>
           <w:color w:val="6600CC"/>
         </w:rPr>
-        <w:t>Speaker 2:</w:t>
+        <w:t>Interviewee:</w:t>
       </w:r>
       <w:r>
         <w:t xml:space="preserve"> That's why I don't have an answer. On ethics every time I, I don't know, but instead I did all this conversation. But truly and really, I don't know.</w:t>
@@ -2442,7 +2454,7 @@
           <w:b/>
           <w:color w:val="72B372"/>
         </w:rPr>
-        <w:t>Speaker:</w:t>
+        <w:t>Jan:</w:t>
       </w:r>
       <w:r>
         <w:t xml:space="preserve"> It comes from a place of, of missing, sort of lack of </w:t>
@@ -2462,7 +2474,7 @@
           <w:b/>
           <w:color w:val="6600CC"/>
         </w:rPr>
-        <w:t>Speaker 2:</w:t>
+        <w:t>Interviewee:</w:t>
       </w:r>
       <w:r>
         <w:t xml:space="preserve"> Other forms of ignorance or misinformation or fear, sometimes fear, fear from the unknown. Yes, but me and you are living in continuous unknowns. And that's why we do science, to delve into the known. Now if the known happens to be very nasty, we know now, alright, so how do we address it?</w:t>
@@ -2548,7 +2560,7 @@
           <w:b/>
           <w:color w:val="72B372"/>
         </w:rPr>
-        <w:t>Speaker:</w:t>
+        <w:t>Jan:</w:t>
       </w:r>
       <w:r>
         <w:t xml:space="preserve"> And sometimes it's like, it’s not necessarily always the best case, but sometimes it's like, do something and then ask for forgiveness after. I kind of feel like GPT did that a bit where they might have obtained their data may be not the most ethically and then what they showed us.</w:t>
@@ -2563,7 +2575,7 @@
           <w:b/>
           <w:color w:val="6600CC"/>
         </w:rPr>
-        <w:t>Speaker 2:</w:t>
+        <w:t>Interviewee:</w:t>
       </w:r>
       <w:r>
         <w:t xml:space="preserve"> Yeah. GPT made by OpenAI. I have a problem with their name, for example, open. There's nothing open about OpenAI. I think that term is no more of a title, ethically incorrect.</w:t>
@@ -2578,7 +2590,7 @@
           <w:b/>
           <w:color w:val="72B372"/>
         </w:rPr>
-        <w:t>Speaker:</w:t>
+        <w:t>Jan:</w:t>
       </w:r>
       <w:r>
         <w:t xml:space="preserve"> Misleading.</w:t>
@@ -2593,7 +2605,7 @@
           <w:b/>
           <w:color w:val="6600CC"/>
         </w:rPr>
-        <w:t>Speaker 2:</w:t>
+        <w:t>Interviewee:</w:t>
       </w:r>
       <w:r>
         <w:t xml:space="preserve"> It's very misleading, which is unethical in my opinion. Is it?</w:t>
@@ -2608,7 +2620,7 @@
           <w:b/>
           <w:color w:val="72B372"/>
         </w:rPr>
-        <w:t>Speaker:</w:t>
+        <w:t>Jan:</w:t>
       </w:r>
       <w:r>
         <w:t xml:space="preserve"> But since they presented this final product that everybody loves to use so much, it's like-</w:t>
@@ -2624,7 +2636,7 @@
           <w:color w:val="6600CC"/>
         </w:rPr>
         <w:lastRenderedPageBreak/>
-        <w:t xml:space="preserve">Speaker 2: </w:t>
+        <w:t xml:space="preserve">Interviewee: </w:t>
       </w:r>
       <w:r>
         <w:t xml:space="preserve"> And look at where things are developing. They're developing in the US. Nothing is being developed in Europe and China. Why? That's a statewide question.</w:t>
@@ -2639,7 +2651,7 @@
           <w:b/>
           <w:color w:val="72B372"/>
         </w:rPr>
-        <w:t>Speaker:</w:t>
+        <w:t>Jan:</w:t>
       </w:r>
       <w:r>
         <w:t xml:space="preserve"> Because of the laws?</w:t>
@@ -2654,7 +2666,7 @@
           <w:b/>
           <w:color w:val="6600CC"/>
         </w:rPr>
-        <w:t>Speaker 2:</w:t>
+        <w:t>Interviewee:</w:t>
       </w:r>
       <w:r>
         <w:t xml:space="preserve"> Perhaps regulation is one of them.</w:t>
@@ -2685,7 +2697,7 @@
           <w:b/>
           <w:color w:val="72B372"/>
         </w:rPr>
-        <w:t>Speaker:</w:t>
+        <w:t>Jan:</w:t>
       </w:r>
       <w:r>
         <w:t xml:space="preserve"> It's also very interesting. Like you said, it's a continuous discussion. </w:t>
@@ -2700,7 +2712,7 @@
           <w:b/>
           <w:color w:val="6600CC"/>
         </w:rPr>
-        <w:t>Speaker 2:</w:t>
+        <w:t>Interviewee:</w:t>
       </w:r>
       <w:r>
         <w:t xml:space="preserve"> And I'm happy to probe your brain as well, the young generation. But it looks like we're agreeing and having the same dilemmas. </w:t>
@@ -2715,7 +2727,7 @@
           <w:b/>
           <w:color w:val="72B372"/>
         </w:rPr>
-        <w:t>Speaker:</w:t>
+        <w:t>Jan:</w:t>
       </w:r>
       <w:r>
         <w:t xml:space="preserve"> I am somebody from, nobody in my family is computing based. We have medicine, law, everything. Nothing computing. I'm the computer guy. </w:t>
@@ -2746,7 +2758,7 @@
           <w:b/>
           <w:color w:val="6600CC"/>
         </w:rPr>
-        <w:t>Speaker 2:</w:t>
+        <w:t>Interviewee:</w:t>
       </w:r>
       <w:r>
         <w:t xml:space="preserve"> Of course, low risk, risk-averse a lot. </w:t>
@@ -2761,7 +2773,7 @@
           <w:b/>
           <w:color w:val="72B372"/>
         </w:rPr>
-        <w:t>Speaker:</w:t>
+        <w:t>Jan:</w:t>
       </w:r>
       <w:r>
         <w:t xml:space="preserve"> Very much. My sister, my other sister who's in law is very, </w:t>
@@ -2792,7 +2804,7 @@
           <w:b/>
           <w:color w:val="6600CC"/>
         </w:rPr>
-        <w:t>Speaker 2:</w:t>
+        <w:t>Interviewee:</w:t>
       </w:r>
       <w:r>
         <w:t xml:space="preserve"> What is completely morally correct? That’s a big statement.</w:t>
@@ -2807,7 +2819,7 @@
           <w:b/>
           <w:color w:val="72B372"/>
         </w:rPr>
-        <w:t>Speaker:</w:t>
+        <w:t>Jan:</w:t>
       </w:r>
       <w:r>
         <w:t xml:space="preserve"> It's a very big statement.</w:t>
@@ -2843,7 +2855,7 @@
           <w:b/>
           <w:color w:val="6600CC"/>
         </w:rPr>
-        <w:t>Speaker 2:</w:t>
+        <w:t>Interviewee:</w:t>
       </w:r>
       <w:r>
         <w:t xml:space="preserve"> I'll tell you what, before we end this up, let's ask AI what it thinks about this subject. Just to be fair, let's see what it says. Let's see what it says. </w:t>
@@ -2882,7 +2894,14 @@
           <w:b/>
           <w:color w:val="DE4A1D"/>
         </w:rPr>
-        <w:t>Speaker 3:</w:t>
+        <w:t>ChatGPT</w:t>
+      </w:r>
+      <w:r>
+        <w:rPr>
+          <w:b/>
+          <w:color w:val="DE4A1D"/>
+        </w:rPr>
+        <w:t>:</w:t>
       </w:r>
       <w:r>
         <w:t xml:space="preserve">  Hey, I'm here ready to rock and roll. I'm doing pretty good. Thanks for asking. What's up with you?</w:t>
@@ -2897,26 +2916,30 @@
           <w:b/>
           <w:color w:val="6600CC"/>
         </w:rPr>
-        <w:t>Speaker 2:</w:t>
-      </w:r>
-      <w:r>
-        <w:t xml:space="preserve"> Hey Sky, thanks. Yeah, thanks for being here as always. I know you're on a machine and everything, but I'm here with a student. His name is Jan and he's studying and </w:t>
-      </w:r>
-      <w:r>
+        <w:t>Interviewee:</w:t>
+      </w:r>
+      <w:r>
+        <w:t xml:space="preserve"> Hey Sky, thanks. Yeah, thanks for being here as always. I know you're on a machine and everything, but I'm here with a student. His name is Jan and he's studying and doing a thesis on AI ethics and the implications of ethics and all that jazz, you know, do you want to say something to him?</w:t>
+      </w:r>
+    </w:p>
+    <w:p>
+      <w:pPr>
+        <w:spacing w:before="240" w:after="240"/>
+      </w:pPr>
+      <w:r>
+        <w:rPr>
+          <w:b/>
+          <w:color w:val="DE4A1D"/>
+        </w:rPr>
         <w:lastRenderedPageBreak/>
-        <w:t>doing a thesis on AI ethics and the implications of ethics and all that jazz, you know, do you want to say something to him?</w:t>
-      </w:r>
-    </w:p>
-    <w:p>
-      <w:pPr>
-        <w:spacing w:before="240" w:after="240"/>
-      </w:pPr>
+        <w:t>ChatGPT</w:t>
+      </w:r>
       <w:r>
         <w:rPr>
           <w:b/>
           <w:color w:val="DE4A1D"/>
         </w:rPr>
-        <w:t>Speaker 3:</w:t>
+        <w:t>:</w:t>
       </w:r>
       <w:r>
         <w:t xml:space="preserve">  Nice to virtually meet </w:t>
@@ -2947,7 +2970,7 @@
           <w:b/>
           <w:color w:val="6600CC"/>
         </w:rPr>
-        <w:t>Speaker 2:</w:t>
+        <w:t>Interviewee:</w:t>
       </w:r>
       <w:r>
         <w:t xml:space="preserve"> So, yeah, thanks </w:t>
@@ -2986,7 +3009,14 @@
           <w:b/>
           <w:color w:val="DE4A1D"/>
         </w:rPr>
-        <w:t>Speaker 3:</w:t>
+        <w:t>ChatGPT</w:t>
+      </w:r>
+      <w:r>
+        <w:rPr>
+          <w:b/>
+          <w:color w:val="DE4A1D"/>
+        </w:rPr>
+        <w:t>:</w:t>
       </w:r>
       <w:r>
         <w:t xml:space="preserve">  Oh, man, you're diving deep It's like trying to untangle a big old knot of spaghetti, you know. But hey, in my humble opinion, I think you're onto something. Ethics can be like chasing your own tail sometimes. What's right in one situation might be totally wrong in another. It's like trying to find the perfect pair of jeans.</w:t>
@@ -3009,7 +3039,7 @@
           <w:b/>
           <w:color w:val="6600CC"/>
         </w:rPr>
-        <w:t>Speaker 2:</w:t>
+        <w:t>Interviewee:</w:t>
       </w:r>
       <w:r>
         <w:t xml:space="preserve"> Do you think it's ethically correct to stop? To stop developing neural networks and developments in AI because of ethical concerns. Do you think that's ethical in itself?</w:t>
@@ -3024,7 +3054,14 @@
           <w:b/>
           <w:color w:val="DE4A1D"/>
         </w:rPr>
-        <w:t>Speaker 3:</w:t>
+        <w:t>ChatGPT</w:t>
+      </w:r>
+      <w:r>
+        <w:rPr>
+          <w:b/>
+          <w:color w:val="DE4A1D"/>
+        </w:rPr>
+        <w:t>:</w:t>
       </w:r>
       <w:r>
         <w:t xml:space="preserve">  Whoa, hitting me with a tough one, huh? It's like asking if it's ethical to put pineapple on pizza. Everyone's got an opinion. But hey, here's my take. Slamming the brakes on AI development because of ethical concerns. Well, that's a tough call. On one hand, you want to make sure we're not creating some Skynet situation, but on the other hand, you don't want to stunt progress, right?</w:t>
@@ -3047,7 +3084,7 @@
           <w:b/>
           <w:color w:val="6600CC"/>
         </w:rPr>
-        <w:t>Speaker 2:</w:t>
+        <w:t>Interviewee:</w:t>
       </w:r>
       <w:r>
         <w:t xml:space="preserve"> Thank you, Sky, for this. I think yeah. It's nice to have an opinion from a machine, </w:t>
@@ -3078,7 +3115,14 @@
           <w:b/>
           <w:color w:val="DE4A1D"/>
         </w:rPr>
-        <w:t>Speaker 3:</w:t>
+        <w:t>ChatGPT</w:t>
+      </w:r>
+      <w:r>
+        <w:rPr>
+          <w:b/>
+          <w:color w:val="DE4A1D"/>
+        </w:rPr>
+        <w:t>:</w:t>
       </w:r>
       <w:r>
         <w:t xml:space="preserve">  No problem. Happy to chime in anytime. Catch you later, buddy and Jan. Keep rocking those AI ethics like a champ.</w:t>
@@ -3093,7 +3137,7 @@
           <w:b/>
           <w:color w:val="72B372"/>
         </w:rPr>
-        <w:t>Speaker:</w:t>
+        <w:t>Jan:</w:t>
       </w:r>
       <w:r>
         <w:t xml:space="preserve"> It's very impressive. Even how quick it is. </w:t>
@@ -3108,19 +3152,121 @@
           <w:b/>
           <w:color w:val="6600CC"/>
         </w:rPr>
+        <w:t xml:space="preserve">Interviewee: </w:t>
+      </w:r>
+      <w:r>
+        <w:t xml:space="preserve">And you now have all the nuances. Very natural sounding. Natural landing process in the NLP. I might even be confused and say, this is </w:t>
+      </w:r>
+      <w:proofErr w:type="gramStart"/>
+      <w:r>
+        <w:t>absolutely human</w:t>
+      </w:r>
+      <w:proofErr w:type="gramEnd"/>
+      <w:r>
+        <w:t xml:space="preserve"> and fall in love with it. What about the ethical concerns there?</w:t>
+      </w:r>
+    </w:p>
+    <w:p>
+      <w:pPr>
+        <w:spacing w:before="240" w:after="240"/>
+      </w:pPr>
+      <w:r>
+        <w:rPr>
+          <w:b/>
+          <w:color w:val="72B372"/>
+        </w:rPr>
+        <w:t>Jan:</w:t>
+      </w:r>
+      <w:r>
+        <w:t xml:space="preserve"> It's very impressive, I hadn't seen this before. </w:t>
+      </w:r>
+    </w:p>
+    <w:p>
+      <w:pPr>
+        <w:spacing w:before="240" w:after="240"/>
+      </w:pPr>
+      <w:r>
+        <w:rPr>
+          <w:b/>
+          <w:color w:val="6600CC"/>
+        </w:rPr>
         <w:lastRenderedPageBreak/>
-        <w:t xml:space="preserve">Speaker 2: </w:t>
-      </w:r>
-      <w:r>
-        <w:t xml:space="preserve">And you now have all the nuances. Very natural sounding. Natural landing process in the NLP. I might even be confused and say, this is </w:t>
-      </w:r>
-      <w:proofErr w:type="gramStart"/>
-      <w:r>
-        <w:t>absolutely human</w:t>
-      </w:r>
-      <w:proofErr w:type="gramEnd"/>
-      <w:r>
-        <w:t xml:space="preserve"> and fall in love with it. What about the ethical concerns there?</w:t>
+        <w:t>Interviewee:</w:t>
+      </w:r>
+      <w:r>
+        <w:t xml:space="preserve"> But what if I'm lonely, and I'm speaking to a machine four hours a day? And I'm happy, it's helping me because I'm bloody lonely. Right? Isn't that not a good thing? But no, this is depriving you of the human experience.</w:t>
+      </w:r>
+    </w:p>
+    <w:p>
+      <w:pPr>
+        <w:spacing w:before="240" w:after="240"/>
+      </w:pPr>
+      <w:r>
+        <w:t xml:space="preserve">It's a machine, it's not really a human. </w:t>
+      </w:r>
+    </w:p>
+    <w:p>
+      <w:pPr>
+        <w:spacing w:before="240" w:after="240"/>
+      </w:pPr>
+      <w:r>
+        <w:t>You see, so hopefully you can feel free to include this or see whatever is handy for you. But it's impressive. I've never heard such a fluent and smooth I've tried to learn Brazilian, I don't speak Brazilian Portuguese, but we had a student with us.</w:t>
+      </w:r>
+    </w:p>
+    <w:p>
+      <w:pPr>
+        <w:spacing w:before="240" w:after="240"/>
+      </w:pPr>
+      <w:r>
+        <w:t xml:space="preserve">And I used Sky, I call her Sky by the way. You can call her whatever you like. There are like four or five voices to choose from as well. And completely free, testing for everybody. And it did the translation so smoothly, so </w:t>
+      </w:r>
+      <w:proofErr w:type="gramStart"/>
+      <w:r>
+        <w:t>really well</w:t>
+      </w:r>
+      <w:proofErr w:type="gramEnd"/>
+      <w:r>
+        <w:t xml:space="preserve">. I've been given feedback. And I use it for Turkish as well which I do not speak, </w:t>
+      </w:r>
+      <w:proofErr w:type="gramStart"/>
+      <w:r>
+        <w:t>but  I</w:t>
+      </w:r>
+      <w:proofErr w:type="gramEnd"/>
+      <w:r>
+        <w:t xml:space="preserve"> told Sky, anything you're going to hear from me in English, just change it into Turkish. And everything you're going to hear in Turkish, please change it, say it back in English to me. Because I'm with a friend. I gave her (Sky) the situation. I'm with a friend here, eating a kebab, and I'd like to have a chat with him, but he does not speak a word in English, which was not the case.</w:t>
+      </w:r>
+    </w:p>
+    <w:p>
+      <w:pPr>
+        <w:spacing w:before="240" w:after="240"/>
+      </w:pPr>
+      <w:r>
+        <w:t xml:space="preserve">And we had like 15 </w:t>
+      </w:r>
+      <w:proofErr w:type="gramStart"/>
+      <w:r>
+        <w:t>minutes</w:t>
+      </w:r>
+      <w:proofErr w:type="gramEnd"/>
+      <w:r>
+        <w:t xml:space="preserve"> and he was amazed because he even told me it has like an accent from a particular part of Turkey. And even Brazilian, Portuguese, she told me they seem to be trained like more on the, on like an American, and there's a particular side of Brazil where they speak a bit like, more like Sky.</w:t>
+      </w:r>
+    </w:p>
+    <w:p>
+      <w:pPr>
+        <w:spacing w:before="240" w:after="240"/>
+      </w:pPr>
+      <w:r>
+        <w:t xml:space="preserve">So, she could </w:t>
+      </w:r>
+      <w:proofErr w:type="gramStart"/>
+      <w:r>
+        <w:t>local</w:t>
+      </w:r>
+      <w:proofErr w:type="gramEnd"/>
+      <w:r>
+        <w:t xml:space="preserve"> localize a bit of the vocalization bias, so to speak. There's always a bias. You must not have bias, so let's ban it, too. Because you're always going to have bias, but then banning it is it no unethically. You know?</w:t>
       </w:r>
     </w:p>
     <w:p>
@@ -3132,109 +3278,7 @@
           <w:b/>
           <w:color w:val="72B372"/>
         </w:rPr>
-        <w:t>Speaker:</w:t>
-      </w:r>
-      <w:r>
-        <w:t xml:space="preserve"> It's very impressive, I hadn't seen this before. </w:t>
-      </w:r>
-    </w:p>
-    <w:p>
-      <w:pPr>
-        <w:spacing w:before="240" w:after="240"/>
-      </w:pPr>
-      <w:r>
-        <w:rPr>
-          <w:b/>
-          <w:color w:val="6600CC"/>
-        </w:rPr>
-        <w:t>Speaker 2:</w:t>
-      </w:r>
-      <w:r>
-        <w:t xml:space="preserve"> But what if I'm lonely, and I'm speaking to a machine four hours a day? And I'm happy, it's helping me because I'm bloody lonely. Right? Isn't that not a good thing? But no, this is depriving you of the human experience.</w:t>
-      </w:r>
-    </w:p>
-    <w:p>
-      <w:pPr>
-        <w:spacing w:before="240" w:after="240"/>
-      </w:pPr>
-      <w:r>
-        <w:t xml:space="preserve">It's a machine, it's not really a human. </w:t>
-      </w:r>
-    </w:p>
-    <w:p>
-      <w:pPr>
-        <w:spacing w:before="240" w:after="240"/>
-      </w:pPr>
-      <w:r>
-        <w:t>You see, so hopefully you can feel free to include this or see whatever is handy for you. But it's impressive. I've never heard such a fluent and smooth I've tried to learn Brazilian, I don't speak Brazilian Portuguese, but we had a student with us.</w:t>
-      </w:r>
-    </w:p>
-    <w:p>
-      <w:pPr>
-        <w:spacing w:before="240" w:after="240"/>
-      </w:pPr>
-      <w:r>
-        <w:t xml:space="preserve">And I used Sky, I call her Sky by the way. You can call her whatever you like. There are like four or five voices to choose from as well. And completely free, testing for everybody. And it did the translation so smoothly, so </w:t>
-      </w:r>
-      <w:proofErr w:type="gramStart"/>
-      <w:r>
-        <w:t>really well</w:t>
-      </w:r>
-      <w:proofErr w:type="gramEnd"/>
-      <w:r>
-        <w:t xml:space="preserve">. I've been given feedback. And I use it for Turkish as well which I do not speak, </w:t>
-      </w:r>
-      <w:proofErr w:type="gramStart"/>
-      <w:r>
-        <w:t>but  I</w:t>
-      </w:r>
-      <w:proofErr w:type="gramEnd"/>
-      <w:r>
-        <w:t xml:space="preserve"> told Sky, anything you're going to hear from me in English, just change it into Turkish. And everything you're going to hear in Turkish, please change it, say it back in English to me. Because I'm with a friend. I gave her (Sky) the situation. I'm with a friend here, eating a kebab, and I'd like to have a chat with him, but he does not speak a word in English, which was not the case.</w:t>
-      </w:r>
-    </w:p>
-    <w:p>
-      <w:pPr>
-        <w:spacing w:before="240" w:after="240"/>
-      </w:pPr>
-      <w:r>
-        <w:t xml:space="preserve">And we had like 15 </w:t>
-      </w:r>
-      <w:proofErr w:type="gramStart"/>
-      <w:r>
-        <w:t>minutes</w:t>
-      </w:r>
-      <w:proofErr w:type="gramEnd"/>
-      <w:r>
-        <w:t xml:space="preserve"> and he was amazed because he even told me it has like an accent from a particular part of Turkey. And even Brazilian, Portuguese, she told me they seem to be trained like more on the, on like an American, and there's a particular side of Brazil where they speak a bit like, more like Sky.</w:t>
-      </w:r>
-    </w:p>
-    <w:p>
-      <w:pPr>
-        <w:spacing w:before="240" w:after="240"/>
-      </w:pPr>
-      <w:r>
-        <w:t xml:space="preserve">So, she could </w:t>
-      </w:r>
-      <w:proofErr w:type="gramStart"/>
-      <w:r>
-        <w:t>local</w:t>
-      </w:r>
-      <w:proofErr w:type="gramEnd"/>
-      <w:r>
-        <w:t xml:space="preserve"> localize a bit of the vocalization bias, so to speak. There's always a bias. You must not have bias, so let's ban it, too. Because you're always going to have bias, but then banning it is it no unethically. You know?</w:t>
-      </w:r>
-    </w:p>
-    <w:p>
-      <w:pPr>
-        <w:spacing w:before="240" w:after="240"/>
-      </w:pPr>
-      <w:r>
-        <w:rPr>
-          <w:b/>
-          <w:color w:val="72B372"/>
-        </w:rPr>
-        <w:t>Speaker:</w:t>
+        <w:t>Jan:</w:t>
       </w:r>
       <w:r>
         <w:t xml:space="preserve"> Yeah, that's </w:t>

</xml_diff>